<commit_message>
manual creation of components
</commit_message>
<xml_diff>
--- a/Fullstack Notes.docx
+++ b/Fullstack Notes.docx
@@ -36013,33 +36013,809 @@
         </w:rPr>
         <w:t>ata binding</w:t>
       </w:r>
-    </w:p>
-    <w:p>
-      <w:pPr>
-        <w:rPr>
-          <w:rFonts w:ascii="Consolas" w:hAnsi="Consolas"/>
-          <w:sz w:val="28"/>
-          <w:szCs w:val="28"/>
-        </w:rPr>
-      </w:pPr>
-    </w:p>
-    <w:p>
-      <w:pPr>
-        <w:rPr>
-          <w:rFonts w:ascii="Consolas" w:hAnsi="Consolas"/>
-          <w:sz w:val="28"/>
-          <w:szCs w:val="28"/>
-        </w:rPr>
-      </w:pPr>
-    </w:p>
-    <w:p>
-      <w:pPr>
-        <w:rPr>
-          <w:rFonts w:ascii="Consolas" w:hAnsi="Consolas"/>
-          <w:sz w:val="28"/>
-          <w:szCs w:val="28"/>
-        </w:rPr>
-      </w:pPr>
+      <w:r>
+        <w:rPr>
+          <w:rFonts w:ascii="Consolas" w:hAnsi="Consolas"/>
+          <w:sz w:val="28"/>
+          <w:szCs w:val="28"/>
+        </w:rPr>
+        <w:t>.</w:t>
+      </w:r>
+    </w:p>
+    <w:p>
+      <w:pPr>
+        <w:rPr>
+          <w:rFonts w:ascii="Consolas" w:hAnsi="Consolas"/>
+          <w:sz w:val="28"/>
+          <w:szCs w:val="28"/>
+        </w:rPr>
+      </w:pPr>
+    </w:p>
+    <w:p>
+      <w:pPr>
+        <w:rPr>
+          <w:rFonts w:ascii="Consolas" w:hAnsi="Consolas"/>
+          <w:sz w:val="28"/>
+          <w:szCs w:val="28"/>
+        </w:rPr>
+      </w:pPr>
+      <w:r>
+        <w:rPr>
+          <w:rFonts w:ascii="Consolas" w:hAnsi="Consolas"/>
+          <w:sz w:val="28"/>
+          <w:szCs w:val="28"/>
+          <w:highlight w:val="yellow"/>
+        </w:rPr>
+        <w:t>Creating our own components</w:t>
+      </w:r>
+    </w:p>
+    <w:p>
+      <w:pPr>
+        <w:rPr>
+          <w:rFonts w:ascii="Consolas" w:hAnsi="Consolas"/>
+          <w:sz w:val="28"/>
+          <w:szCs w:val="28"/>
+        </w:rPr>
+      </w:pPr>
+      <w:r>
+        <w:rPr>
+          <w:rFonts w:ascii="Consolas" w:hAnsi="Consolas"/>
+          <w:sz w:val="28"/>
+          <w:szCs w:val="28"/>
+        </w:rPr>
+        <w:t>You can create components in 2 ways</w:t>
+      </w:r>
+    </w:p>
+    <w:p>
+      <w:pPr>
+        <w:pStyle w:val="ListParagraph"/>
+        <w:numPr>
+          <w:ilvl w:val="0"/>
+          <w:numId w:val="28"/>
+        </w:numPr>
+        <w:rPr>
+          <w:rFonts w:ascii="Consolas" w:hAnsi="Consolas"/>
+          <w:sz w:val="28"/>
+          <w:szCs w:val="28"/>
+        </w:rPr>
+      </w:pPr>
+      <w:r>
+        <w:rPr>
+          <w:rFonts w:ascii="Consolas" w:hAnsi="Consolas"/>
+          <w:sz w:val="28"/>
+          <w:szCs w:val="28"/>
+        </w:rPr>
+        <w:t xml:space="preserve">You can manually create, but here you must declare components in the </w:t>
+      </w:r>
+      <w:r>
+        <w:rPr>
+          <w:rFonts w:ascii="Consolas" w:hAnsi="Consolas"/>
+          <w:sz w:val="28"/>
+          <w:szCs w:val="28"/>
+          <w:highlight w:val="yellow"/>
+        </w:rPr>
+        <w:t>app.module.ts</w:t>
+      </w:r>
+      <w:r>
+        <w:rPr>
+          <w:rFonts w:ascii="Consolas" w:hAnsi="Consolas"/>
+          <w:sz w:val="28"/>
+          <w:szCs w:val="28"/>
+        </w:rPr>
+        <w:t xml:space="preserve"> manually and also you must create all the necessary files manually like css, html, ts</w:t>
+      </w:r>
+    </w:p>
+    <w:p>
+      <w:pPr>
+        <w:pStyle w:val="ListParagraph"/>
+        <w:numPr>
+          <w:ilvl w:val="0"/>
+          <w:numId w:val="28"/>
+        </w:numPr>
+        <w:rPr>
+          <w:rFonts w:ascii="Consolas" w:hAnsi="Consolas"/>
+          <w:sz w:val="28"/>
+          <w:szCs w:val="28"/>
+        </w:rPr>
+      </w:pPr>
+      <w:r>
+        <w:rPr>
+          <w:rFonts w:ascii="Consolas" w:hAnsi="Consolas"/>
+          <w:sz w:val="28"/>
+          <w:szCs w:val="28"/>
+        </w:rPr>
+        <w:t>You can use the command to create</w:t>
+      </w:r>
+      <w:r>
+        <w:rPr>
+          <w:rFonts w:ascii="Consolas" w:hAnsi="Consolas"/>
+          <w:sz w:val="28"/>
+          <w:szCs w:val="28"/>
+        </w:rPr>
+        <w:t>, if you use this the command will automatically add the components to the module and also creates all the necessary files like css, html, ts</w:t>
+      </w:r>
+    </w:p>
+    <w:p>
+      <w:pPr>
+        <w:rPr>
+          <w:rFonts w:ascii="Consolas" w:hAnsi="Consolas"/>
+          <w:sz w:val="28"/>
+          <w:szCs w:val="28"/>
+        </w:rPr>
+      </w:pPr>
+    </w:p>
+    <w:p>
+      <w:pPr>
+        <w:rPr>
+          <w:rFonts w:ascii="Consolas" w:hAnsi="Consolas"/>
+          <w:sz w:val="28"/>
+          <w:szCs w:val="28"/>
+        </w:rPr>
+      </w:pPr>
+      <w:r>
+        <w:rPr>
+          <w:rFonts w:ascii="Consolas" w:hAnsi="Consolas"/>
+          <w:sz w:val="28"/>
+          <w:szCs w:val="28"/>
+          <w:highlight w:val="yellow"/>
+        </w:rPr>
+        <w:t>Root Module</w:t>
+      </w:r>
+      <w:r>
+        <w:rPr>
+          <w:rFonts w:ascii="Consolas" w:hAnsi="Consolas"/>
+          <w:sz w:val="28"/>
+          <w:szCs w:val="28"/>
+          <w:highlight w:val="yellow"/>
+        </w:rPr>
+        <w:t>(app.module.ts)</w:t>
+      </w:r>
+      <w:r>
+        <w:rPr>
+          <w:rFonts w:ascii="Consolas" w:hAnsi="Consolas"/>
+          <w:sz w:val="28"/>
+          <w:szCs w:val="28"/>
+          <w:highlight w:val="yellow"/>
+        </w:rPr>
+        <w:t>:</w:t>
+      </w:r>
+    </w:p>
+    <w:p>
+      <w:pPr>
+        <w:rPr>
+          <w:rFonts w:ascii="Consolas" w:hAnsi="Consolas"/>
+          <w:sz w:val="28"/>
+          <w:szCs w:val="28"/>
+        </w:rPr>
+      </w:pPr>
+      <w:r>
+        <w:rPr>
+          <w:rFonts w:ascii="Consolas" w:hAnsi="Consolas"/>
+          <w:sz w:val="28"/>
+          <w:szCs w:val="28"/>
+        </w:rPr>
+        <w:t>By default, every angular project will have a root module that represents your entire angular application, it will have entries of all the components, pipes, routers, services, other sub-modules and so on.</w:t>
+      </w:r>
+    </w:p>
+    <w:p>
+      <w:pPr>
+        <w:rPr>
+          <w:rFonts w:ascii="Consolas" w:hAnsi="Consolas"/>
+          <w:sz w:val="28"/>
+          <w:szCs w:val="28"/>
+        </w:rPr>
+      </w:pPr>
+      <w:r>
+        <w:rPr>
+          <w:rFonts w:ascii="Consolas" w:hAnsi="Consolas"/>
+          <w:sz w:val="28"/>
+          <w:szCs w:val="28"/>
+        </w:rPr>
+        <w:t>Root Module is bootstrapped at the time loading the application</w:t>
+      </w:r>
+      <w:r>
+        <w:rPr>
+          <w:rFonts w:ascii="Consolas" w:hAnsi="Consolas"/>
+          <w:sz w:val="28"/>
+          <w:szCs w:val="28"/>
+        </w:rPr>
+        <w:t>.</w:t>
+      </w:r>
+    </w:p>
+    <w:p>
+      <w:pPr>
+        <w:rPr>
+          <w:rFonts w:ascii="Consolas" w:hAnsi="Consolas"/>
+          <w:sz w:val="28"/>
+          <w:szCs w:val="28"/>
+        </w:rPr>
+      </w:pPr>
+      <w:r>
+        <w:rPr>
+          <w:rFonts w:ascii="Consolas" w:hAnsi="Consolas"/>
+          <w:sz w:val="28"/>
+          <w:szCs w:val="28"/>
+          <w:highlight w:val="yellow"/>
+        </w:rPr>
+        <w:t>Note:</w:t>
+      </w:r>
+      <w:r>
+        <w:rPr>
+          <w:rFonts w:ascii="Consolas" w:hAnsi="Consolas"/>
+          <w:sz w:val="28"/>
+          <w:szCs w:val="28"/>
+        </w:rPr>
+        <w:t xml:space="preserve"> Modules can also be created using @NgModule, however you need to mention that in the Root Module</w:t>
+      </w:r>
+    </w:p>
+    <w:p>
+      <w:pPr>
+        <w:rPr>
+          <w:rFonts w:ascii="Consolas" w:hAnsi="Consolas"/>
+          <w:sz w:val="28"/>
+          <w:szCs w:val="28"/>
+        </w:rPr>
+      </w:pPr>
+    </w:p>
+    <w:p>
+      <w:pPr>
+        <w:rPr>
+          <w:rFonts w:ascii="Consolas" w:hAnsi="Consolas"/>
+          <w:sz w:val="28"/>
+          <w:szCs w:val="28"/>
+        </w:rPr>
+      </w:pPr>
+      <w:r>
+        <w:rPr>
+          <w:rFonts w:ascii="Consolas" w:hAnsi="Consolas"/>
+          <w:sz w:val="28"/>
+          <w:szCs w:val="28"/>
+          <w:highlight w:val="yellow"/>
+        </w:rPr>
+        <w:t>Creating components manually.</w:t>
+      </w:r>
+    </w:p>
+    <w:p>
+      <w:pPr>
+        <w:rPr>
+          <w:rFonts w:ascii="Consolas" w:hAnsi="Consolas"/>
+          <w:sz w:val="28"/>
+          <w:szCs w:val="28"/>
+        </w:rPr>
+      </w:pPr>
+      <w:r>
+        <w:rPr>
+          <w:rFonts w:ascii="Consolas" w:hAnsi="Consolas"/>
+          <w:noProof/>
+          <w:sz w:val="28"/>
+          <w:szCs w:val="28"/>
+        </w:rPr>
+        <w:drawing>
+          <wp:inline distT="0" distB="0" distL="0" distR="0" wp14:anchorId="548B6B87" wp14:editId="4027124C">
+            <wp:extent cx="3156585" cy="5382895"/>
+            <wp:effectExtent l="0" t="0" r="0" b="0"/>
+            <wp:docPr id="67" name="Picture 67"/>
+            <wp:cNvGraphicFramePr>
+              <a:graphicFrameLocks xmlns:a="http://schemas.openxmlformats.org/drawingml/2006/main" noChangeAspect="1"/>
+            </wp:cNvGraphicFramePr>
+            <a:graphic xmlns:a="http://schemas.openxmlformats.org/drawingml/2006/main">
+              <a:graphicData uri="http://schemas.openxmlformats.org/drawingml/2006/picture">
+                <pic:pic xmlns:pic="http://schemas.openxmlformats.org/drawingml/2006/picture">
+                  <pic:nvPicPr>
+                    <pic:cNvPr id="0" name="Picture 1"/>
+                    <pic:cNvPicPr>
+                      <a:picLocks noChangeAspect="1" noChangeArrowheads="1"/>
+                    </pic:cNvPicPr>
+                  </pic:nvPicPr>
+                  <pic:blipFill>
+                    <a:blip r:embed="rId75">
+                      <a:extLst>
+                        <a:ext uri="{28A0092B-C50C-407E-A947-70E740481C1C}">
+                          <a14:useLocalDpi xmlns:a14="http://schemas.microsoft.com/office/drawing/2010/main" val="0"/>
+                        </a:ext>
+                      </a:extLst>
+                    </a:blip>
+                    <a:srcRect/>
+                    <a:stretch>
+                      <a:fillRect/>
+                    </a:stretch>
+                  </pic:blipFill>
+                  <pic:spPr bwMode="auto">
+                    <a:xfrm>
+                      <a:off x="0" y="0"/>
+                      <a:ext cx="3156585" cy="5382895"/>
+                    </a:xfrm>
+                    <a:prstGeom prst="rect">
+                      <a:avLst/>
+                    </a:prstGeom>
+                    <a:noFill/>
+                    <a:ln>
+                      <a:noFill/>
+                    </a:ln>
+                  </pic:spPr>
+                </pic:pic>
+              </a:graphicData>
+            </a:graphic>
+          </wp:inline>
+        </w:drawing>
+      </w:r>
+    </w:p>
+    <w:p>
+      <w:pPr>
+        <w:rPr>
+          <w:rFonts w:ascii="Consolas" w:hAnsi="Consolas"/>
+          <w:sz w:val="28"/>
+          <w:szCs w:val="28"/>
+        </w:rPr>
+      </w:pPr>
+      <w:r>
+        <w:rPr>
+          <w:rFonts w:ascii="Consolas" w:hAnsi="Consolas"/>
+          <w:sz w:val="28"/>
+          <w:szCs w:val="28"/>
+          <w:highlight w:val="yellow"/>
+        </w:rPr>
+        <w:t>f</w:t>
+      </w:r>
+      <w:r>
+        <w:rPr>
+          <w:rFonts w:ascii="Consolas" w:hAnsi="Consolas"/>
+          <w:sz w:val="28"/>
+          <w:szCs w:val="28"/>
+          <w:highlight w:val="yellow"/>
+        </w:rPr>
+        <w:t>irst.component.ts</w:t>
+      </w:r>
+    </w:p>
+    <w:p>
+      <w:pPr>
+        <w:rPr>
+          <w:rFonts w:ascii="Consolas" w:hAnsi="Consolas"/>
+          <w:sz w:val="28"/>
+          <w:szCs w:val="28"/>
+        </w:rPr>
+      </w:pPr>
+      <w:r>
+        <w:rPr>
+          <w:rFonts w:ascii="Consolas" w:hAnsi="Consolas"/>
+          <w:noProof/>
+          <w:sz w:val="28"/>
+          <w:szCs w:val="28"/>
+        </w:rPr>
+        <w:lastRenderedPageBreak/>
+        <w:drawing>
+          <wp:inline distT="0" distB="0" distL="0" distR="0" wp14:anchorId="30605449" wp14:editId="7576BB78">
+            <wp:extent cx="5731510" cy="3418205"/>
+            <wp:effectExtent l="0" t="0" r="0" b="0"/>
+            <wp:docPr id="68" name="Picture 68"/>
+            <wp:cNvGraphicFramePr>
+              <a:graphicFrameLocks xmlns:a="http://schemas.openxmlformats.org/drawingml/2006/main" noChangeAspect="1"/>
+            </wp:cNvGraphicFramePr>
+            <a:graphic xmlns:a="http://schemas.openxmlformats.org/drawingml/2006/main">
+              <a:graphicData uri="http://schemas.openxmlformats.org/drawingml/2006/picture">
+                <pic:pic xmlns:pic="http://schemas.openxmlformats.org/drawingml/2006/picture">
+                  <pic:nvPicPr>
+                    <pic:cNvPr id="0" name="Picture 2"/>
+                    <pic:cNvPicPr>
+                      <a:picLocks noChangeAspect="1" noChangeArrowheads="1"/>
+                    </pic:cNvPicPr>
+                  </pic:nvPicPr>
+                  <pic:blipFill>
+                    <a:blip r:embed="rId76">
+                      <a:extLst>
+                        <a:ext uri="{28A0092B-C50C-407E-A947-70E740481C1C}">
+                          <a14:useLocalDpi xmlns:a14="http://schemas.microsoft.com/office/drawing/2010/main" val="0"/>
+                        </a:ext>
+                      </a:extLst>
+                    </a:blip>
+                    <a:srcRect/>
+                    <a:stretch>
+                      <a:fillRect/>
+                    </a:stretch>
+                  </pic:blipFill>
+                  <pic:spPr bwMode="auto">
+                    <a:xfrm>
+                      <a:off x="0" y="0"/>
+                      <a:ext cx="5731510" cy="3418205"/>
+                    </a:xfrm>
+                    <a:prstGeom prst="rect">
+                      <a:avLst/>
+                    </a:prstGeom>
+                    <a:noFill/>
+                    <a:ln>
+                      <a:noFill/>
+                    </a:ln>
+                  </pic:spPr>
+                </pic:pic>
+              </a:graphicData>
+            </a:graphic>
+          </wp:inline>
+        </w:drawing>
+      </w:r>
+    </w:p>
+    <w:p>
+      <w:pPr>
+        <w:rPr>
+          <w:rFonts w:ascii="Consolas" w:hAnsi="Consolas"/>
+          <w:sz w:val="28"/>
+          <w:szCs w:val="28"/>
+        </w:rPr>
+      </w:pPr>
+      <w:r>
+        <w:rPr>
+          <w:rFonts w:ascii="Consolas" w:hAnsi="Consolas"/>
+          <w:sz w:val="28"/>
+          <w:szCs w:val="28"/>
+          <w:highlight w:val="yellow"/>
+        </w:rPr>
+        <w:t>f</w:t>
+      </w:r>
+      <w:r>
+        <w:rPr>
+          <w:rFonts w:ascii="Consolas" w:hAnsi="Consolas"/>
+          <w:sz w:val="28"/>
+          <w:szCs w:val="28"/>
+          <w:highlight w:val="yellow"/>
+        </w:rPr>
+        <w:t>irst.component.html</w:t>
+      </w:r>
+    </w:p>
+    <w:p>
+      <w:pPr>
+        <w:rPr>
+          <w:rFonts w:ascii="Consolas" w:hAnsi="Consolas"/>
+          <w:sz w:val="28"/>
+          <w:szCs w:val="28"/>
+        </w:rPr>
+      </w:pPr>
+      <w:r>
+        <w:rPr>
+          <w:rFonts w:ascii="Consolas" w:hAnsi="Consolas"/>
+          <w:noProof/>
+          <w:sz w:val="28"/>
+          <w:szCs w:val="28"/>
+        </w:rPr>
+        <w:drawing>
+          <wp:inline distT="0" distB="0" distL="0" distR="0" wp14:anchorId="549BF4A2" wp14:editId="770E133D">
+            <wp:extent cx="5669280" cy="2011680"/>
+            <wp:effectExtent l="0" t="0" r="0" b="0"/>
+            <wp:docPr id="69" name="Picture 69"/>
+            <wp:cNvGraphicFramePr>
+              <a:graphicFrameLocks xmlns:a="http://schemas.openxmlformats.org/drawingml/2006/main" noChangeAspect="1"/>
+            </wp:cNvGraphicFramePr>
+            <a:graphic xmlns:a="http://schemas.openxmlformats.org/drawingml/2006/main">
+              <a:graphicData uri="http://schemas.openxmlformats.org/drawingml/2006/picture">
+                <pic:pic xmlns:pic="http://schemas.openxmlformats.org/drawingml/2006/picture">
+                  <pic:nvPicPr>
+                    <pic:cNvPr id="0" name="Picture 3"/>
+                    <pic:cNvPicPr>
+                      <a:picLocks noChangeAspect="1" noChangeArrowheads="1"/>
+                    </pic:cNvPicPr>
+                  </pic:nvPicPr>
+                  <pic:blipFill>
+                    <a:blip r:embed="rId77">
+                      <a:extLst>
+                        <a:ext uri="{28A0092B-C50C-407E-A947-70E740481C1C}">
+                          <a14:useLocalDpi xmlns:a14="http://schemas.microsoft.com/office/drawing/2010/main" val="0"/>
+                        </a:ext>
+                      </a:extLst>
+                    </a:blip>
+                    <a:srcRect/>
+                    <a:stretch>
+                      <a:fillRect/>
+                    </a:stretch>
+                  </pic:blipFill>
+                  <pic:spPr bwMode="auto">
+                    <a:xfrm>
+                      <a:off x="0" y="0"/>
+                      <a:ext cx="5669280" cy="2011680"/>
+                    </a:xfrm>
+                    <a:prstGeom prst="rect">
+                      <a:avLst/>
+                    </a:prstGeom>
+                    <a:noFill/>
+                    <a:ln>
+                      <a:noFill/>
+                    </a:ln>
+                  </pic:spPr>
+                </pic:pic>
+              </a:graphicData>
+            </a:graphic>
+          </wp:inline>
+        </w:drawing>
+      </w:r>
+    </w:p>
+    <w:p>
+      <w:pPr>
+        <w:rPr>
+          <w:rFonts w:ascii="Consolas" w:hAnsi="Consolas"/>
+          <w:sz w:val="28"/>
+          <w:szCs w:val="28"/>
+        </w:rPr>
+      </w:pPr>
+      <w:r>
+        <w:rPr>
+          <w:rFonts w:ascii="Consolas" w:hAnsi="Consolas"/>
+          <w:sz w:val="28"/>
+          <w:szCs w:val="28"/>
+          <w:highlight w:val="yellow"/>
+        </w:rPr>
+        <w:t>Mentioning the first component in the root module</w:t>
+      </w:r>
+    </w:p>
+    <w:p>
+      <w:pPr>
+        <w:rPr>
+          <w:rFonts w:ascii="Consolas" w:hAnsi="Consolas"/>
+          <w:sz w:val="28"/>
+          <w:szCs w:val="28"/>
+        </w:rPr>
+      </w:pPr>
+      <w:r>
+        <w:rPr>
+          <w:rFonts w:ascii="Consolas" w:hAnsi="Consolas"/>
+          <w:sz w:val="28"/>
+          <w:szCs w:val="28"/>
+          <w:highlight w:val="yellow"/>
+        </w:rPr>
+        <w:t>a</w:t>
+      </w:r>
+      <w:r>
+        <w:rPr>
+          <w:rFonts w:ascii="Consolas" w:hAnsi="Consolas"/>
+          <w:sz w:val="28"/>
+          <w:szCs w:val="28"/>
+          <w:highlight w:val="yellow"/>
+        </w:rPr>
+        <w:t>pp.module.ts</w:t>
+      </w:r>
+    </w:p>
+    <w:p>
+      <w:pPr>
+        <w:rPr>
+          <w:rFonts w:ascii="Consolas" w:hAnsi="Consolas"/>
+          <w:sz w:val="28"/>
+          <w:szCs w:val="28"/>
+        </w:rPr>
+      </w:pPr>
+      <w:r>
+        <w:rPr>
+          <w:rFonts w:ascii="Consolas" w:hAnsi="Consolas"/>
+          <w:noProof/>
+          <w:sz w:val="28"/>
+          <w:szCs w:val="28"/>
+        </w:rPr>
+        <w:lastRenderedPageBreak/>
+        <w:drawing>
+          <wp:inline distT="0" distB="0" distL="0" distR="0" wp14:anchorId="1A94D1D9" wp14:editId="444A2583">
+            <wp:extent cx="5731510" cy="3545840"/>
+            <wp:effectExtent l="0" t="0" r="0" b="0"/>
+            <wp:docPr id="71" name="Picture 71"/>
+            <wp:cNvGraphicFramePr>
+              <a:graphicFrameLocks xmlns:a="http://schemas.openxmlformats.org/drawingml/2006/main" noChangeAspect="1"/>
+            </wp:cNvGraphicFramePr>
+            <a:graphic xmlns:a="http://schemas.openxmlformats.org/drawingml/2006/main">
+              <a:graphicData uri="http://schemas.openxmlformats.org/drawingml/2006/picture">
+                <pic:pic xmlns:pic="http://schemas.openxmlformats.org/drawingml/2006/picture">
+                  <pic:nvPicPr>
+                    <pic:cNvPr id="0" name="Picture 4"/>
+                    <pic:cNvPicPr>
+                      <a:picLocks noChangeAspect="1" noChangeArrowheads="1"/>
+                    </pic:cNvPicPr>
+                  </pic:nvPicPr>
+                  <pic:blipFill>
+                    <a:blip r:embed="rId78">
+                      <a:extLst>
+                        <a:ext uri="{28A0092B-C50C-407E-A947-70E740481C1C}">
+                          <a14:useLocalDpi xmlns:a14="http://schemas.microsoft.com/office/drawing/2010/main" val="0"/>
+                        </a:ext>
+                      </a:extLst>
+                    </a:blip>
+                    <a:srcRect/>
+                    <a:stretch>
+                      <a:fillRect/>
+                    </a:stretch>
+                  </pic:blipFill>
+                  <pic:spPr bwMode="auto">
+                    <a:xfrm>
+                      <a:off x="0" y="0"/>
+                      <a:ext cx="5731510" cy="3545840"/>
+                    </a:xfrm>
+                    <a:prstGeom prst="rect">
+                      <a:avLst/>
+                    </a:prstGeom>
+                    <a:noFill/>
+                    <a:ln>
+                      <a:noFill/>
+                    </a:ln>
+                  </pic:spPr>
+                </pic:pic>
+              </a:graphicData>
+            </a:graphic>
+          </wp:inline>
+        </w:drawing>
+      </w:r>
+    </w:p>
+    <w:p>
+      <w:pPr>
+        <w:rPr>
+          <w:rFonts w:ascii="Consolas" w:hAnsi="Consolas"/>
+          <w:sz w:val="28"/>
+          <w:szCs w:val="28"/>
+        </w:rPr>
+      </w:pPr>
+    </w:p>
+    <w:p>
+      <w:pPr>
+        <w:rPr>
+          <w:rFonts w:ascii="Consolas" w:hAnsi="Consolas"/>
+          <w:sz w:val="28"/>
+          <w:szCs w:val="28"/>
+        </w:rPr>
+      </w:pPr>
+      <w:r>
+        <w:rPr>
+          <w:rFonts w:ascii="Consolas" w:hAnsi="Consolas"/>
+          <w:sz w:val="28"/>
+          <w:szCs w:val="28"/>
+          <w:highlight w:val="yellow"/>
+        </w:rPr>
+        <w:t>Reusing the first-app in another component</w:t>
+      </w:r>
+    </w:p>
+    <w:p>
+      <w:pPr>
+        <w:rPr>
+          <w:rFonts w:ascii="Consolas" w:hAnsi="Consolas"/>
+          <w:sz w:val="28"/>
+          <w:szCs w:val="28"/>
+        </w:rPr>
+      </w:pPr>
+      <w:r>
+        <w:rPr>
+          <w:rFonts w:ascii="Consolas" w:hAnsi="Consolas"/>
+          <w:sz w:val="28"/>
+          <w:szCs w:val="28"/>
+          <w:highlight w:val="yellow"/>
+        </w:rPr>
+        <w:t>a</w:t>
+      </w:r>
+      <w:r>
+        <w:rPr>
+          <w:rFonts w:ascii="Consolas" w:hAnsi="Consolas"/>
+          <w:sz w:val="28"/>
+          <w:szCs w:val="28"/>
+          <w:highlight w:val="yellow"/>
+        </w:rPr>
+        <w:t>pp.component.html</w:t>
+      </w:r>
+    </w:p>
+    <w:p>
+      <w:pPr>
+        <w:rPr>
+          <w:rFonts w:ascii="Consolas" w:hAnsi="Consolas"/>
+          <w:sz w:val="28"/>
+          <w:szCs w:val="28"/>
+        </w:rPr>
+      </w:pPr>
+      <w:r>
+        <w:rPr>
+          <w:rFonts w:ascii="Consolas" w:hAnsi="Consolas"/>
+          <w:noProof/>
+          <w:sz w:val="28"/>
+          <w:szCs w:val="28"/>
+        </w:rPr>
+        <w:drawing>
+          <wp:inline distT="0" distB="0" distL="0" distR="0" wp14:anchorId="58BBCEA2" wp14:editId="43302A34">
+            <wp:extent cx="5577840" cy="3017520"/>
+            <wp:effectExtent l="0" t="0" r="0" b="0"/>
+            <wp:docPr id="72" name="Picture 72"/>
+            <wp:cNvGraphicFramePr>
+              <a:graphicFrameLocks xmlns:a="http://schemas.openxmlformats.org/drawingml/2006/main" noChangeAspect="1"/>
+            </wp:cNvGraphicFramePr>
+            <a:graphic xmlns:a="http://schemas.openxmlformats.org/drawingml/2006/main">
+              <a:graphicData uri="http://schemas.openxmlformats.org/drawingml/2006/picture">
+                <pic:pic xmlns:pic="http://schemas.openxmlformats.org/drawingml/2006/picture">
+                  <pic:nvPicPr>
+                    <pic:cNvPr id="0" name="Picture 5"/>
+                    <pic:cNvPicPr>
+                      <a:picLocks noChangeAspect="1" noChangeArrowheads="1"/>
+                    </pic:cNvPicPr>
+                  </pic:nvPicPr>
+                  <pic:blipFill>
+                    <a:blip r:embed="rId79">
+                      <a:extLst>
+                        <a:ext uri="{28A0092B-C50C-407E-A947-70E740481C1C}">
+                          <a14:useLocalDpi xmlns:a14="http://schemas.microsoft.com/office/drawing/2010/main" val="0"/>
+                        </a:ext>
+                      </a:extLst>
+                    </a:blip>
+                    <a:srcRect/>
+                    <a:stretch>
+                      <a:fillRect/>
+                    </a:stretch>
+                  </pic:blipFill>
+                  <pic:spPr bwMode="auto">
+                    <a:xfrm>
+                      <a:off x="0" y="0"/>
+                      <a:ext cx="5577840" cy="3017520"/>
+                    </a:xfrm>
+                    <a:prstGeom prst="rect">
+                      <a:avLst/>
+                    </a:prstGeom>
+                    <a:noFill/>
+                    <a:ln>
+                      <a:noFill/>
+                    </a:ln>
+                  </pic:spPr>
+                </pic:pic>
+              </a:graphicData>
+            </a:graphic>
+          </wp:inline>
+        </w:drawing>
+      </w:r>
+    </w:p>
+    <w:p>
+      <w:pPr>
+        <w:rPr>
+          <w:rFonts w:ascii="Consolas" w:hAnsi="Consolas"/>
+          <w:sz w:val="28"/>
+          <w:szCs w:val="28"/>
+        </w:rPr>
+      </w:pPr>
+      <w:r>
+        <w:rPr>
+          <w:rFonts w:ascii="Consolas" w:hAnsi="Consolas"/>
+          <w:sz w:val="28"/>
+          <w:szCs w:val="28"/>
+          <w:highlight w:val="yellow"/>
+        </w:rPr>
+        <w:t>Note:</w:t>
+      </w:r>
+      <w:r>
+        <w:rPr>
+          <w:rFonts w:ascii="Consolas" w:hAnsi="Consolas"/>
+          <w:sz w:val="28"/>
+          <w:szCs w:val="28"/>
+        </w:rPr>
+        <w:t xml:space="preserve"> second component must also be created </w:t>
+      </w:r>
+    </w:p>
+    <w:p>
+      <w:pPr>
+        <w:rPr>
+          <w:rFonts w:ascii="Consolas" w:hAnsi="Consolas"/>
+          <w:sz w:val="28"/>
+          <w:szCs w:val="28"/>
+        </w:rPr>
+      </w:pPr>
+      <w:r>
+        <w:rPr>
+          <w:rFonts w:ascii="Consolas" w:hAnsi="Consolas"/>
+          <w:sz w:val="28"/>
+          <w:szCs w:val="28"/>
+          <w:highlight w:val="yellow"/>
+        </w:rPr>
+        <w:t>Exercise:</w:t>
+      </w:r>
+    </w:p>
+    <w:p>
+      <w:pPr>
+        <w:rPr>
+          <w:rFonts w:ascii="Consolas" w:hAnsi="Consolas"/>
+          <w:sz w:val="28"/>
+          <w:szCs w:val="28"/>
+        </w:rPr>
+      </w:pPr>
+      <w:r>
+        <w:rPr>
+          <w:rFonts w:ascii="Consolas" w:hAnsi="Consolas"/>
+          <w:sz w:val="28"/>
+          <w:szCs w:val="28"/>
+        </w:rPr>
+        <w:lastRenderedPageBreak/>
+        <w:t>Create a component with 2 variables name and age and display those name &amp; age</w:t>
+      </w:r>
     </w:p>
     <w:sectPr>
       <w:pgSz w:w="11906" w:h="16838"/>
@@ -38193,6 +38969,95 @@
     </w:lvl>
   </w:abstractNum>
   <w:abstractNum w:abstractNumId="23" w15:restartNumberingAfterBreak="0">
+    <w:nsid w:val="5E646FDB"/>
+    <w:multiLevelType w:val="hybridMultilevel"/>
+    <w:tmpl w:val="FAF2A1AE"/>
+    <w:lvl w:ilvl="0" w:tplc="4009000F">
+      <w:start w:val="1"/>
+      <w:numFmt w:val="decimal"/>
+      <w:lvlText w:val="%1."/>
+      <w:lvlJc w:val="left"/>
+      <w:pPr>
+        <w:ind w:left="720" w:hanging="360"/>
+      </w:pPr>
+      <w:rPr>
+        <w:rFonts w:hint="default"/>
+      </w:rPr>
+    </w:lvl>
+    <w:lvl w:ilvl="1" w:tplc="40090019" w:tentative="1">
+      <w:start w:val="1"/>
+      <w:numFmt w:val="lowerLetter"/>
+      <w:lvlText w:val="%2."/>
+      <w:lvlJc w:val="left"/>
+      <w:pPr>
+        <w:ind w:left="1440" w:hanging="360"/>
+      </w:pPr>
+    </w:lvl>
+    <w:lvl w:ilvl="2" w:tplc="4009001B" w:tentative="1">
+      <w:start w:val="1"/>
+      <w:numFmt w:val="lowerRoman"/>
+      <w:lvlText w:val="%3."/>
+      <w:lvlJc w:val="right"/>
+      <w:pPr>
+        <w:ind w:left="2160" w:hanging="180"/>
+      </w:pPr>
+    </w:lvl>
+    <w:lvl w:ilvl="3" w:tplc="4009000F" w:tentative="1">
+      <w:start w:val="1"/>
+      <w:numFmt w:val="decimal"/>
+      <w:lvlText w:val="%4."/>
+      <w:lvlJc w:val="left"/>
+      <w:pPr>
+        <w:ind w:left="2880" w:hanging="360"/>
+      </w:pPr>
+    </w:lvl>
+    <w:lvl w:ilvl="4" w:tplc="40090019" w:tentative="1">
+      <w:start w:val="1"/>
+      <w:numFmt w:val="lowerLetter"/>
+      <w:lvlText w:val="%5."/>
+      <w:lvlJc w:val="left"/>
+      <w:pPr>
+        <w:ind w:left="3600" w:hanging="360"/>
+      </w:pPr>
+    </w:lvl>
+    <w:lvl w:ilvl="5" w:tplc="4009001B" w:tentative="1">
+      <w:start w:val="1"/>
+      <w:numFmt w:val="lowerRoman"/>
+      <w:lvlText w:val="%6."/>
+      <w:lvlJc w:val="right"/>
+      <w:pPr>
+        <w:ind w:left="4320" w:hanging="180"/>
+      </w:pPr>
+    </w:lvl>
+    <w:lvl w:ilvl="6" w:tplc="4009000F" w:tentative="1">
+      <w:start w:val="1"/>
+      <w:numFmt w:val="decimal"/>
+      <w:lvlText w:val="%7."/>
+      <w:lvlJc w:val="left"/>
+      <w:pPr>
+        <w:ind w:left="5040" w:hanging="360"/>
+      </w:pPr>
+    </w:lvl>
+    <w:lvl w:ilvl="7" w:tplc="40090019" w:tentative="1">
+      <w:start w:val="1"/>
+      <w:numFmt w:val="lowerLetter"/>
+      <w:lvlText w:val="%8."/>
+      <w:lvlJc w:val="left"/>
+      <w:pPr>
+        <w:ind w:left="5760" w:hanging="360"/>
+      </w:pPr>
+    </w:lvl>
+    <w:lvl w:ilvl="8" w:tplc="4009001B" w:tentative="1">
+      <w:start w:val="1"/>
+      <w:numFmt w:val="lowerRoman"/>
+      <w:lvlText w:val="%9."/>
+      <w:lvlJc w:val="right"/>
+      <w:pPr>
+        <w:ind w:left="6480" w:hanging="180"/>
+      </w:pPr>
+    </w:lvl>
+  </w:abstractNum>
+  <w:abstractNum w:abstractNumId="24" w15:restartNumberingAfterBreak="0">
     <w:nsid w:val="634E7418"/>
     <w:multiLevelType w:val="hybridMultilevel"/>
     <w:tmpl w:val="10ECB47E"/>
@@ -38304,7 +39169,7 @@
       </w:rPr>
     </w:lvl>
   </w:abstractNum>
-  <w:abstractNum w:abstractNumId="24" w15:restartNumberingAfterBreak="0">
+  <w:abstractNum w:abstractNumId="25" w15:restartNumberingAfterBreak="0">
     <w:nsid w:val="75186645"/>
     <w:multiLevelType w:val="hybridMultilevel"/>
     <w:tmpl w:val="4EE04FDA"/>
@@ -38417,7 +39282,7 @@
       </w:rPr>
     </w:lvl>
   </w:abstractNum>
-  <w:abstractNum w:abstractNumId="25" w15:restartNumberingAfterBreak="0">
+  <w:abstractNum w:abstractNumId="26" w15:restartNumberingAfterBreak="0">
     <w:nsid w:val="76223D38"/>
     <w:multiLevelType w:val="hybridMultilevel"/>
     <w:tmpl w:val="B3A0AC4E"/>
@@ -38506,7 +39371,7 @@
       </w:pPr>
     </w:lvl>
   </w:abstractNum>
-  <w:abstractNum w:abstractNumId="26" w15:restartNumberingAfterBreak="0">
+  <w:abstractNum w:abstractNumId="27" w15:restartNumberingAfterBreak="0">
     <w:nsid w:val="7F5C4881"/>
     <w:multiLevelType w:val="hybridMultilevel"/>
     <w:tmpl w:val="D5768D44"/>
@@ -38596,13 +39461,13 @@
     </w:lvl>
   </w:abstractNum>
   <w:num w:numId="1">
-    <w:abstractNumId w:val="24"/>
+    <w:abstractNumId w:val="25"/>
   </w:num>
   <w:num w:numId="2">
     <w:abstractNumId w:val="17"/>
   </w:num>
   <w:num w:numId="3">
-    <w:abstractNumId w:val="23"/>
+    <w:abstractNumId w:val="24"/>
   </w:num>
   <w:num w:numId="4">
     <w:abstractNumId w:val="4"/>
@@ -38629,10 +39494,10 @@
     <w:abstractNumId w:val="20"/>
   </w:num>
   <w:num w:numId="12">
-    <w:abstractNumId w:val="26"/>
+    <w:abstractNumId w:val="27"/>
   </w:num>
   <w:num w:numId="13">
-    <w:abstractNumId w:val="25"/>
+    <w:abstractNumId w:val="26"/>
   </w:num>
   <w:num w:numId="14">
     <w:abstractNumId w:val="14"/>
@@ -38675,6 +39540,9 @@
   </w:num>
   <w:num w:numId="27">
     <w:abstractNumId w:val="21"/>
+  </w:num>
+  <w:num w:numId="28">
+    <w:abstractNumId w:val="23"/>
   </w:num>
 </w:numbering>
 </file>

</xml_diff>